<commit_message>
got automatic port detection working for new USB/Serial adapter, added preview mode that displays tool locations without recording data, and updated documentation
</commit_message>
<xml_diff>
--- a/README.docx
+++ b/README.docx
@@ -4,6 +4,7 @@
   <w:body>
     <w:p>
       <w:pPr>
+        <w:jc w:val="center"/>
         <w:rPr>
           <w:b/>
         </w:rPr>
@@ -12,7 +13,34 @@
         <w:rPr>
           <w:b/>
         </w:rPr>
-        <w:t>Basic Polaris GUI Instructions</w:t>
+        <w:t xml:space="preserve">Basic </w:t>
+      </w:r>
+      <w:r>
+        <w:rPr>
+          <w:b/>
+        </w:rPr>
+        <w:t xml:space="preserve">Instructions for Data Collection with </w:t>
+      </w:r>
+      <w:proofErr w:type="spellStart"/>
+      <w:r>
+        <w:rPr>
+          <w:b/>
+        </w:rPr>
+        <w:t>polarisCollectGUI.m</w:t>
+      </w:r>
+      <w:proofErr w:type="spellEnd"/>
+      <w:r>
+        <w:rPr>
+          <w:b/>
+        </w:rPr>
+        <w:br/>
+      </w:r>
+      <w:r>
+        <w:t>Compiled by Mike Kokko</w:t>
+      </w:r>
+      <w:r>
+        <w:br/>
+        <w:t>Updated 11-May-2021</w:t>
       </w:r>
     </w:p>
     <w:p>
@@ -73,7 +101,16 @@
         </w:numPr>
       </w:pPr>
       <w:r>
-        <w:t>Click Connect</w:t>
+        <w:t xml:space="preserve">Click </w:t>
+      </w:r>
+      <w:r>
+        <w:t>“</w:t>
+      </w:r>
+      <w:r>
+        <w:t>Connect</w:t>
+      </w:r>
+      <w:r>
+        <w:t>”</w:t>
       </w:r>
     </w:p>
     <w:p>
@@ -123,6 +160,8 @@
       <w:r>
         <w:t>Hit “Disconnect”</w:t>
       </w:r>
+      <w:bookmarkStart w:id="0" w:name="_GoBack"/>
+      <w:bookmarkEnd w:id="0"/>
     </w:p>
     <w:p>
       <w:pPr>
@@ -162,8 +201,182 @@
       </w:r>
     </w:p>
     <w:p>
-      <w:bookmarkStart w:id="0" w:name="_GoBack"/>
-      <w:bookmarkEnd w:id="0"/>
+      <w:pPr>
+        <w:pStyle w:val="ListParagraph"/>
+        <w:numPr>
+          <w:ilvl w:val="0"/>
+          <w:numId w:val="2"/>
+        </w:numPr>
+      </w:pPr>
+      <w:r>
+        <w:t>Add tool definition files</w:t>
+      </w:r>
+      <w:r>
+        <w:t>, and tip files if you are using them,</w:t>
+      </w:r>
+      <w:r>
+        <w:t xml:space="preserve"> for </w:t>
+      </w:r>
+      <w:r>
+        <w:t>up to 9 tools. Tools are selected from the drop down with letters.</w:t>
+      </w:r>
+    </w:p>
+    <w:p>
+      <w:pPr>
+        <w:pStyle w:val="ListParagraph"/>
+        <w:numPr>
+          <w:ilvl w:val="0"/>
+          <w:numId w:val="2"/>
+        </w:numPr>
+      </w:pPr>
+      <w:r>
+        <w:t>Set the name of the output file. This should have a .csv extension. If the file ends in a number (e.g. trial001.csv), it will be incremented automatically each time you connect to the tracker. If the file already exists, the number will be incremented to the next available number.</w:t>
+      </w:r>
+    </w:p>
+    <w:p>
+      <w:pPr>
+        <w:pStyle w:val="ListParagraph"/>
+        <w:numPr>
+          <w:ilvl w:val="0"/>
+          <w:numId w:val="2"/>
+        </w:numPr>
+      </w:pPr>
+      <w:r>
+        <w:t>Select COM port</w:t>
+      </w:r>
+    </w:p>
+    <w:p>
+      <w:pPr>
+        <w:pStyle w:val="ListParagraph"/>
+        <w:numPr>
+          <w:ilvl w:val="0"/>
+          <w:numId w:val="2"/>
+        </w:numPr>
+      </w:pPr>
+      <w:r>
+        <w:t xml:space="preserve">Click </w:t>
+      </w:r>
+      <w:r>
+        <w:t>“</w:t>
+      </w:r>
+      <w:r>
+        <w:t>Connect</w:t>
+      </w:r>
+      <w:r>
+        <w:t>”</w:t>
+      </w:r>
+    </w:p>
+    <w:p>
+      <w:pPr>
+        <w:pStyle w:val="ListParagraph"/>
+        <w:numPr>
+          <w:ilvl w:val="0"/>
+          <w:numId w:val="2"/>
+        </w:numPr>
+      </w:pPr>
+      <w:r>
+        <w:t>Hit “Preview” to show tracker data on screen but not save to file, then “Stop” to end preview mode.</w:t>
+      </w:r>
+    </w:p>
+    <w:p>
+      <w:pPr>
+        <w:pStyle w:val="ListParagraph"/>
+        <w:numPr>
+          <w:ilvl w:val="0"/>
+          <w:numId w:val="2"/>
+        </w:numPr>
+      </w:pPr>
+      <w:r>
+        <w:t>Enter a capture comment if desired (i.e. what do you want to call the point(s) that you are capturing now? These will show up as the last field in the CSV file)</w:t>
+      </w:r>
+    </w:p>
+    <w:p>
+      <w:pPr>
+        <w:pStyle w:val="ListParagraph"/>
+        <w:numPr>
+          <w:ilvl w:val="0"/>
+          <w:numId w:val="2"/>
+        </w:numPr>
+      </w:pPr>
+      <w:r>
+        <w:t>Hit “Single” to make one capture (i.e. a single point). You will get a pop-up error if no tools were identified in the capture.</w:t>
+      </w:r>
+    </w:p>
+    <w:p>
+      <w:pPr>
+        <w:pStyle w:val="ListParagraph"/>
+        <w:numPr>
+          <w:ilvl w:val="0"/>
+          <w:numId w:val="2"/>
+        </w:numPr>
+      </w:pPr>
+      <w:r>
+        <w:t>Hit “Continuous” to capture a continuous stream of data (nominally at 20Hz), and “Stop” to end recording.</w:t>
+      </w:r>
+    </w:p>
+    <w:p>
+      <w:pPr>
+        <w:pStyle w:val="ListParagraph"/>
+        <w:numPr>
+          <w:ilvl w:val="0"/>
+          <w:numId w:val="2"/>
+        </w:numPr>
+      </w:pPr>
+      <w:r>
+        <w:t>“Cont. + Sync.” enters continuous mode as above, but also sends a TCP “record” command to two Blackmagic HyperDeck SSD rec</w:t>
+      </w:r>
+      <w:r>
+        <w:t xml:space="preserve">orders on 192.168.10.50 and </w:t>
+      </w:r>
+      <w:r>
+        <w:t>192.168.10.</w:t>
+      </w:r>
+      <w:r>
+        <w:t>60. The PC should be set to a static IP of 192.168.10.10 or something similar on the same subnet.</w:t>
+      </w:r>
+    </w:p>
+    <w:p>
+      <w:pPr>
+        <w:pStyle w:val="ListParagraph"/>
+        <w:numPr>
+          <w:ilvl w:val="0"/>
+          <w:numId w:val="2"/>
+        </w:numPr>
+      </w:pPr>
+      <w:r>
+        <w:t xml:space="preserve">Hit “Disconnect” to end capture and close the output file. You can now add/remove tool definition files. If you choose to reconnect the program will </w:t>
+      </w:r>
+      <w:r>
+        <w:t>start a different</w:t>
+      </w:r>
+      <w:r>
+        <w:t xml:space="preserve"> output file.</w:t>
+      </w:r>
+    </w:p>
+    <w:p>
+      <w:pPr>
+        <w:rPr>
+          <w:b/>
+        </w:rPr>
+      </w:pPr>
+      <w:r>
+        <w:rPr>
+          <w:b/>
+        </w:rPr>
+        <w:t>ROM File Generation</w:t>
+      </w:r>
+    </w:p>
+    <w:p>
+      <w:pPr>
+        <w:pStyle w:val="ListParagraph"/>
+        <w:numPr>
+          <w:ilvl w:val="0"/>
+          <w:numId w:val="3"/>
+        </w:numPr>
+      </w:pPr>
+      <w:r>
+        <w:t>Not documented yet, see Mike for assistance. The “Generate ROM” button is configured specifically for Mike’s da Vinci Xi scope tracker at the moment.</w:t>
+      </w:r>
     </w:p>
     <w:sectPr>
       <w:pgSz w:w="12240" w:h="15840"/>
@@ -178,6 +391,119 @@
 <file path=word/numbering.xml><?xml version="1.0" encoding="utf-8"?>
 <w:numbering xmlns:wpc="http://schemas.microsoft.com/office/word/2010/wordprocessingCanvas" xmlns:cx="http://schemas.microsoft.com/office/drawing/2014/chartex" xmlns:cx1="http://schemas.microsoft.com/office/drawing/2015/9/8/chartex" xmlns:mc="http://schemas.openxmlformats.org/markup-compatibility/2006" xmlns:o="urn:schemas-microsoft-com:office:office" xmlns:r="http://schemas.openxmlformats.org/officeDocument/2006/relationships" xmlns:m="http://schemas.openxmlformats.org/officeDocument/2006/math" xmlns:v="urn:schemas-microsoft-com:vml" xmlns:wp14="http://schemas.microsoft.com/office/word/2010/wordprocessingDrawing" xmlns:wp="http://schemas.openxmlformats.org/drawingml/2006/wordprocessingDrawing" xmlns:w10="urn:schemas-microsoft-com:office:word" xmlns:w="http://schemas.openxmlformats.org/wordprocessingml/2006/main" xmlns:w14="http://schemas.microsoft.com/office/word/2010/wordml" xmlns:w15="http://schemas.microsoft.com/office/word/2012/wordml" xmlns:w16se="http://schemas.microsoft.com/office/word/2015/wordml/symex" xmlns:wpg="http://schemas.microsoft.com/office/word/2010/wordprocessingGroup" xmlns:wpi="http://schemas.microsoft.com/office/word/2010/wordprocessingInk" xmlns:wne="http://schemas.microsoft.com/office/word/2006/wordml" xmlns:wps="http://schemas.microsoft.com/office/word/2010/wordprocessingShape" mc:Ignorable="w14 w15 w16se wp14">
   <w:abstractNum w:abstractNumId="0" w15:restartNumberingAfterBreak="0">
+    <w:nsid w:val="16E86445"/>
+    <w:multiLevelType w:val="hybridMultilevel"/>
+    <w:tmpl w:val="FC68BF32"/>
+    <w:lvl w:ilvl="0" w:tplc="04090001">
+      <w:start w:val="1"/>
+      <w:numFmt w:val="bullet"/>
+      <w:lvlText w:val=""/>
+      <w:lvlJc w:val="left"/>
+      <w:pPr>
+        <w:ind w:left="720" w:hanging="360"/>
+      </w:pPr>
+      <w:rPr>
+        <w:rFonts w:ascii="Symbol" w:hAnsi="Symbol" w:hint="default"/>
+      </w:rPr>
+    </w:lvl>
+    <w:lvl w:ilvl="1" w:tplc="04090003" w:tentative="1">
+      <w:start w:val="1"/>
+      <w:numFmt w:val="bullet"/>
+      <w:lvlText w:val="o"/>
+      <w:lvlJc w:val="left"/>
+      <w:pPr>
+        <w:ind w:left="1440" w:hanging="360"/>
+      </w:pPr>
+      <w:rPr>
+        <w:rFonts w:ascii="Courier New" w:hAnsi="Courier New" w:cs="Courier New" w:hint="default"/>
+      </w:rPr>
+    </w:lvl>
+    <w:lvl w:ilvl="2" w:tplc="04090005" w:tentative="1">
+      <w:start w:val="1"/>
+      <w:numFmt w:val="bullet"/>
+      <w:lvlText w:val=""/>
+      <w:lvlJc w:val="left"/>
+      <w:pPr>
+        <w:ind w:left="2160" w:hanging="360"/>
+      </w:pPr>
+      <w:rPr>
+        <w:rFonts w:ascii="Wingdings" w:hAnsi="Wingdings" w:hint="default"/>
+      </w:rPr>
+    </w:lvl>
+    <w:lvl w:ilvl="3" w:tplc="04090001" w:tentative="1">
+      <w:start w:val="1"/>
+      <w:numFmt w:val="bullet"/>
+      <w:lvlText w:val=""/>
+      <w:lvlJc w:val="left"/>
+      <w:pPr>
+        <w:ind w:left="2880" w:hanging="360"/>
+      </w:pPr>
+      <w:rPr>
+        <w:rFonts w:ascii="Symbol" w:hAnsi="Symbol" w:hint="default"/>
+      </w:rPr>
+    </w:lvl>
+    <w:lvl w:ilvl="4" w:tplc="04090003" w:tentative="1">
+      <w:start w:val="1"/>
+      <w:numFmt w:val="bullet"/>
+      <w:lvlText w:val="o"/>
+      <w:lvlJc w:val="left"/>
+      <w:pPr>
+        <w:ind w:left="3600" w:hanging="360"/>
+      </w:pPr>
+      <w:rPr>
+        <w:rFonts w:ascii="Courier New" w:hAnsi="Courier New" w:cs="Courier New" w:hint="default"/>
+      </w:rPr>
+    </w:lvl>
+    <w:lvl w:ilvl="5" w:tplc="04090005" w:tentative="1">
+      <w:start w:val="1"/>
+      <w:numFmt w:val="bullet"/>
+      <w:lvlText w:val=""/>
+      <w:lvlJc w:val="left"/>
+      <w:pPr>
+        <w:ind w:left="4320" w:hanging="360"/>
+      </w:pPr>
+      <w:rPr>
+        <w:rFonts w:ascii="Wingdings" w:hAnsi="Wingdings" w:hint="default"/>
+      </w:rPr>
+    </w:lvl>
+    <w:lvl w:ilvl="6" w:tplc="04090001" w:tentative="1">
+      <w:start w:val="1"/>
+      <w:numFmt w:val="bullet"/>
+      <w:lvlText w:val=""/>
+      <w:lvlJc w:val="left"/>
+      <w:pPr>
+        <w:ind w:left="5040" w:hanging="360"/>
+      </w:pPr>
+      <w:rPr>
+        <w:rFonts w:ascii="Symbol" w:hAnsi="Symbol" w:hint="default"/>
+      </w:rPr>
+    </w:lvl>
+    <w:lvl w:ilvl="7" w:tplc="04090003" w:tentative="1">
+      <w:start w:val="1"/>
+      <w:numFmt w:val="bullet"/>
+      <w:lvlText w:val="o"/>
+      <w:lvlJc w:val="left"/>
+      <w:pPr>
+        <w:ind w:left="5760" w:hanging="360"/>
+      </w:pPr>
+      <w:rPr>
+        <w:rFonts w:ascii="Courier New" w:hAnsi="Courier New" w:cs="Courier New" w:hint="default"/>
+      </w:rPr>
+    </w:lvl>
+    <w:lvl w:ilvl="8" w:tplc="04090005" w:tentative="1">
+      <w:start w:val="1"/>
+      <w:numFmt w:val="bullet"/>
+      <w:lvlText w:val=""/>
+      <w:lvlJc w:val="left"/>
+      <w:pPr>
+        <w:ind w:left="6480" w:hanging="360"/>
+      </w:pPr>
+      <w:rPr>
+        <w:rFonts w:ascii="Wingdings" w:hAnsi="Wingdings" w:hint="default"/>
+      </w:rPr>
+    </w:lvl>
+  </w:abstractNum>
+  <w:abstractNum w:abstractNumId="1" w15:restartNumberingAfterBreak="0">
     <w:nsid w:val="179A25CF"/>
     <w:multiLevelType w:val="hybridMultilevel"/>
     <w:tmpl w:val="660C5DB0"/>
@@ -263,7 +589,99 @@
       </w:pPr>
     </w:lvl>
   </w:abstractNum>
+  <w:abstractNum w:abstractNumId="2" w15:restartNumberingAfterBreak="0">
+    <w:nsid w:val="3E9B101B"/>
+    <w:multiLevelType w:val="hybridMultilevel"/>
+    <w:tmpl w:val="3D929C54"/>
+    <w:lvl w:ilvl="0" w:tplc="0409000F">
+      <w:start w:val="1"/>
+      <w:numFmt w:val="decimal"/>
+      <w:lvlText w:val="%1."/>
+      <w:lvlJc w:val="left"/>
+      <w:pPr>
+        <w:ind w:left="720" w:hanging="360"/>
+      </w:pPr>
+    </w:lvl>
+    <w:lvl w:ilvl="1" w:tplc="04090019" w:tentative="1">
+      <w:start w:val="1"/>
+      <w:numFmt w:val="lowerLetter"/>
+      <w:lvlText w:val="%2."/>
+      <w:lvlJc w:val="left"/>
+      <w:pPr>
+        <w:ind w:left="1440" w:hanging="360"/>
+      </w:pPr>
+    </w:lvl>
+    <w:lvl w:ilvl="2" w:tplc="0409001B" w:tentative="1">
+      <w:start w:val="1"/>
+      <w:numFmt w:val="lowerRoman"/>
+      <w:lvlText w:val="%3."/>
+      <w:lvlJc w:val="right"/>
+      <w:pPr>
+        <w:ind w:left="2160" w:hanging="180"/>
+      </w:pPr>
+    </w:lvl>
+    <w:lvl w:ilvl="3" w:tplc="0409000F" w:tentative="1">
+      <w:start w:val="1"/>
+      <w:numFmt w:val="decimal"/>
+      <w:lvlText w:val="%4."/>
+      <w:lvlJc w:val="left"/>
+      <w:pPr>
+        <w:ind w:left="2880" w:hanging="360"/>
+      </w:pPr>
+    </w:lvl>
+    <w:lvl w:ilvl="4" w:tplc="04090019" w:tentative="1">
+      <w:start w:val="1"/>
+      <w:numFmt w:val="lowerLetter"/>
+      <w:lvlText w:val="%5."/>
+      <w:lvlJc w:val="left"/>
+      <w:pPr>
+        <w:ind w:left="3600" w:hanging="360"/>
+      </w:pPr>
+    </w:lvl>
+    <w:lvl w:ilvl="5" w:tplc="0409001B" w:tentative="1">
+      <w:start w:val="1"/>
+      <w:numFmt w:val="lowerRoman"/>
+      <w:lvlText w:val="%6."/>
+      <w:lvlJc w:val="right"/>
+      <w:pPr>
+        <w:ind w:left="4320" w:hanging="180"/>
+      </w:pPr>
+    </w:lvl>
+    <w:lvl w:ilvl="6" w:tplc="0409000F" w:tentative="1">
+      <w:start w:val="1"/>
+      <w:numFmt w:val="decimal"/>
+      <w:lvlText w:val="%7."/>
+      <w:lvlJc w:val="left"/>
+      <w:pPr>
+        <w:ind w:left="5040" w:hanging="360"/>
+      </w:pPr>
+    </w:lvl>
+    <w:lvl w:ilvl="7" w:tplc="04090019" w:tentative="1">
+      <w:start w:val="1"/>
+      <w:numFmt w:val="lowerLetter"/>
+      <w:lvlText w:val="%8."/>
+      <w:lvlJc w:val="left"/>
+      <w:pPr>
+        <w:ind w:left="5760" w:hanging="360"/>
+      </w:pPr>
+    </w:lvl>
+    <w:lvl w:ilvl="8" w:tplc="0409001B" w:tentative="1">
+      <w:start w:val="1"/>
+      <w:numFmt w:val="lowerRoman"/>
+      <w:lvlText w:val="%9."/>
+      <w:lvlJc w:val="right"/>
+      <w:pPr>
+        <w:ind w:left="6480" w:hanging="180"/>
+      </w:pPr>
+    </w:lvl>
+  </w:abstractNum>
   <w:num w:numId="1">
+    <w:abstractNumId w:val="1"/>
+  </w:num>
+  <w:num w:numId="2">
+    <w:abstractNumId w:val="2"/>
+  </w:num>
+  <w:num w:numId="3">
     <w:abstractNumId w:val="0"/>
   </w:num>
 </w:numbering>

</xml_diff>